<commit_message>
updated formatting for 1
</commit_message>
<xml_diff>
--- a/CS 180 Homework 3.docx
+++ b/CS 180 Homework 3.docx
@@ -234,13 +234,21 @@
         <w:rPr>
           <w:rFonts w:ascii="Cambria Math" w:hAnsi="Cambria Math"/>
         </w:rPr>
-        <w:t xml:space="preserve"> if n is part of L1. </w:t>
-      </w:r>
-      <w:r>
-        <w:rPr>
-          <w:rFonts w:ascii="Cambria Math" w:hAnsi="Cambria Math"/>
-        </w:rPr>
-        <w:t xml:space="preserve">Consider a node w in layer </w:t>
+        <w:t xml:space="preserve"> if </w:t>
+      </w:r>
+      <m:oMath>
+        <m:r>
+          <w:rPr>
+            <w:rFonts w:ascii="Cambria Math" w:hAnsi="Cambria Math"/>
+          </w:rPr>
+          <m:t>n</m:t>
+        </m:r>
+      </m:oMath>
+      <w:r>
+        <w:rPr>
+          <w:rFonts w:ascii="Cambria Math" w:hAnsi="Cambria Math"/>
+        </w:rPr>
+        <w:t xml:space="preserve"> is part of </w:t>
       </w:r>
       <m:oMath>
         <m:sSub>
@@ -265,7 +273,7 @@
               <w:rPr>
                 <w:rFonts w:ascii="Cambria Math" w:hAnsi="Cambria Math"/>
               </w:rPr>
-              <m:t>i</m:t>
+              <m:t>1</m:t>
             </m:r>
           </m:sub>
         </m:sSub>
@@ -274,21 +282,15 @@
         <w:rPr>
           <w:rFonts w:ascii="Cambria Math" w:hAnsi="Cambria Math"/>
         </w:rPr>
-        <w:t xml:space="preserve">. The shortest path from </w:t>
-      </w:r>
-      <m:oMath>
-        <m:r>
-          <w:rPr>
-            <w:rFonts w:ascii="Cambria Math" w:hAnsi="Cambria Math"/>
-          </w:rPr>
-          <m:t>v</m:t>
-        </m:r>
-        <m:r>
-          <w:rPr>
-            <w:rFonts w:ascii="Cambria Math" w:hAnsi="Cambria Math"/>
-          </w:rPr>
-          <m:t>-</m:t>
-        </m:r>
+        <w:t xml:space="preserve">. </w:t>
+      </w:r>
+      <w:r>
+        <w:rPr>
+          <w:rFonts w:ascii="Cambria Math" w:hAnsi="Cambria Math"/>
+        </w:rPr>
+        <w:t xml:space="preserve">Consider a node </w:t>
+      </w:r>
+      <m:oMath>
         <m:r>
           <w:rPr>
             <w:rFonts w:ascii="Cambria Math" w:hAnsi="Cambria Math"/>
@@ -300,35 +302,7 @@
         <w:rPr>
           <w:rFonts w:ascii="Cambria Math" w:hAnsi="Cambria Math"/>
         </w:rPr>
-        <w:t xml:space="preserve"> is composed of a path from </w:t>
-      </w:r>
-      <m:oMath>
-        <m:r>
-          <w:rPr>
-            <w:rFonts w:ascii="Cambria Math" w:hAnsi="Cambria Math"/>
-          </w:rPr>
-          <m:t>v</m:t>
-        </m:r>
-      </m:oMath>
-      <w:r>
-        <w:rPr>
-          <w:rFonts w:ascii="Cambria Math" w:hAnsi="Cambria Math"/>
-        </w:rPr>
-        <w:t xml:space="preserve"> to a node </w:t>
-      </w:r>
-      <m:oMath>
-        <m:r>
-          <w:rPr>
-            <w:rFonts w:ascii="Cambria Math" w:hAnsi="Cambria Math"/>
-          </w:rPr>
-          <m:t>x</m:t>
-        </m:r>
-      </m:oMath>
-      <w:r>
-        <w:rPr>
-          <w:rFonts w:ascii="Cambria Math" w:hAnsi="Cambria Math"/>
-        </w:rPr>
-        <w:t xml:space="preserve"> in </w:t>
+        <w:t xml:space="preserve"> in layer </w:t>
       </w:r>
       <m:oMath>
         <m:sSub>
@@ -353,22 +327,56 @@
               <w:rPr>
                 <w:rFonts w:ascii="Cambria Math" w:hAnsi="Cambria Math"/>
               </w:rPr>
-              <m:t>i-1</m:t>
+              <m:t>i</m:t>
             </m:r>
           </m:sub>
         </m:sSub>
-        <m:r>
-          <w:rPr>
-            <w:rFonts w:ascii="Cambria Math" w:hAnsi="Cambria Math"/>
-          </w:rPr>
-          <m:t xml:space="preserve"> </m:t>
-        </m:r>
-      </m:oMath>
-      <w:r>
-        <w:rPr>
-          <w:rFonts w:ascii="Cambria Math" w:hAnsi="Cambria Math"/>
-        </w:rPr>
-        <w:t xml:space="preserve">and a path from </w:t>
+      </m:oMath>
+      <w:r>
+        <w:rPr>
+          <w:rFonts w:ascii="Cambria Math" w:hAnsi="Cambria Math"/>
+        </w:rPr>
+        <w:t xml:space="preserve">. The shortest path from </w:t>
+      </w:r>
+      <m:oMath>
+        <m:r>
+          <w:rPr>
+            <w:rFonts w:ascii="Cambria Math" w:hAnsi="Cambria Math"/>
+          </w:rPr>
+          <m:t>v</m:t>
+        </m:r>
+        <m:r>
+          <w:rPr>
+            <w:rFonts w:ascii="Cambria Math" w:hAnsi="Cambria Math"/>
+          </w:rPr>
+          <m:t>-</m:t>
+        </m:r>
+        <m:r>
+          <w:rPr>
+            <w:rFonts w:ascii="Cambria Math" w:hAnsi="Cambria Math"/>
+          </w:rPr>
+          <m:t>w</m:t>
+        </m:r>
+      </m:oMath>
+      <w:r>
+        <w:rPr>
+          <w:rFonts w:ascii="Cambria Math" w:hAnsi="Cambria Math"/>
+        </w:rPr>
+        <w:t xml:space="preserve"> is composed of a path from </w:t>
+      </w:r>
+      <m:oMath>
+        <m:r>
+          <w:rPr>
+            <w:rFonts w:ascii="Cambria Math" w:hAnsi="Cambria Math"/>
+          </w:rPr>
+          <m:t>v</m:t>
+        </m:r>
+      </m:oMath>
+      <w:r>
+        <w:rPr>
+          <w:rFonts w:ascii="Cambria Math" w:hAnsi="Cambria Math"/>
+        </w:rPr>
+        <w:t xml:space="preserve"> to a node </w:t>
       </w:r>
       <m:oMath>
         <m:r>
@@ -377,44 +385,12 @@
           </w:rPr>
           <m:t>x</m:t>
         </m:r>
-        <m:r>
-          <w:rPr>
-            <w:rFonts w:ascii="Cambria Math" w:hAnsi="Cambria Math"/>
-          </w:rPr>
-          <m:t>-</m:t>
-        </m:r>
-        <m:r>
-          <w:rPr>
-            <w:rFonts w:ascii="Cambria Math" w:hAnsi="Cambria Math"/>
-          </w:rPr>
-          <m:t>w</m:t>
-        </m:r>
-      </m:oMath>
-      <w:r>
-        <w:rPr>
-          <w:rFonts w:ascii="Cambria Math" w:hAnsi="Cambria Math"/>
-        </w:rPr>
-        <w:t xml:space="preserve">. Therefore, </w:t>
-      </w:r>
-      <m:oMath>
-        <m:r>
-          <w:rPr>
-            <w:rFonts w:ascii="Cambria Math" w:hAnsi="Cambria Math"/>
-          </w:rPr>
-          <m:t>count(n)</m:t>
-        </m:r>
-      </m:oMath>
-      <w:r>
-        <w:rPr>
-          <w:rFonts w:ascii="Cambria Math" w:eastAsiaTheme="minorEastAsia" w:hAnsi="Cambria Math"/>
-        </w:rPr>
-        <w:t xml:space="preserve"> </w:t>
-      </w:r>
-      <w:r>
-        <w:rPr>
-          <w:rFonts w:ascii="Cambria Math" w:hAnsi="Cambria Math"/>
-        </w:rPr>
-        <w:t xml:space="preserve">is the sum of all nodes in layer </w:t>
+      </m:oMath>
+      <w:r>
+        <w:rPr>
+          <w:rFonts w:ascii="Cambria Math" w:hAnsi="Cambria Math"/>
+        </w:rPr>
+        <w:t xml:space="preserve"> in </w:t>
       </w:r>
       <m:oMath>
         <m:sSub>
@@ -454,9 +430,33 @@
         <w:rPr>
           <w:rFonts w:ascii="Cambria Math" w:hAnsi="Cambria Math"/>
         </w:rPr>
-        <w:t xml:space="preserve">with an edge to </w:t>
-      </w:r>
-      <m:oMath>
+        <w:t xml:space="preserve">and a path </w:t>
+      </w:r>
+      <w:r>
+        <w:rPr>
+          <w:rFonts w:ascii="Cambria Math" w:hAnsi="Cambria Math"/>
+        </w:rPr>
+        <w:t xml:space="preserve">of length 1 </w:t>
+      </w:r>
+      <w:r>
+        <w:rPr>
+          <w:rFonts w:ascii="Cambria Math" w:hAnsi="Cambria Math"/>
+        </w:rPr>
+        <w:t xml:space="preserve">from </w:t>
+      </w:r>
+      <m:oMath>
+        <m:r>
+          <w:rPr>
+            <w:rFonts w:ascii="Cambria Math" w:hAnsi="Cambria Math"/>
+          </w:rPr>
+          <m:t>x</m:t>
+        </m:r>
+        <m:r>
+          <w:rPr>
+            <w:rFonts w:ascii="Cambria Math" w:hAnsi="Cambria Math"/>
+          </w:rPr>
+          <m:t>-</m:t>
+        </m:r>
         <m:r>
           <w:rPr>
             <w:rFonts w:ascii="Cambria Math" w:hAnsi="Cambria Math"/>
@@ -468,145 +468,35 @@
         <w:rPr>
           <w:rFonts w:ascii="Cambria Math" w:hAnsi="Cambria Math"/>
         </w:rPr>
-        <w:t xml:space="preserve">. </w:t>
-      </w:r>
-    </w:p>
-    <w:p>
-      <w:pPr>
-        <w:spacing w:line="276" w:lineRule="auto"/>
-        <w:rPr>
-          <w:rFonts w:ascii="Cambria Math" w:hAnsi="Cambria Math"/>
-        </w:rPr>
-      </w:pPr>
-      <w:r>
-        <w:rPr>
-          <w:rFonts w:ascii="Cambria Math" w:hAnsi="Cambria Math"/>
-        </w:rPr>
-        <w:t>[prove correctness]</w:t>
-      </w:r>
-    </w:p>
-    <w:p>
-      <w:pPr>
-        <w:spacing w:line="276" w:lineRule="auto"/>
+        <w:t xml:space="preserve">. Therefore, </w:t>
+      </w:r>
+      <m:oMath>
+        <m:r>
+          <w:rPr>
+            <w:rFonts w:ascii="Cambria Math" w:hAnsi="Cambria Math"/>
+          </w:rPr>
+          <m:t>count(n)</m:t>
+        </m:r>
+      </m:oMath>
+      <w:r>
         <w:rPr>
           <w:rFonts w:ascii="Cambria Math" w:eastAsiaTheme="minorEastAsia" w:hAnsi="Cambria Math"/>
         </w:rPr>
-      </w:pPr>
-      <w:r>
-        <w:rPr>
-          <w:rFonts w:ascii="Cambria Math" w:hAnsi="Cambria Math"/>
-        </w:rPr>
-        <w:t xml:space="preserve">The BFS from vertex v takes time </w:t>
-      </w:r>
-      <m:oMath>
-        <m:r>
-          <w:rPr>
-            <w:rFonts w:ascii="Cambria Math" w:eastAsiaTheme="minorEastAsia" w:hAnsi="Cambria Math"/>
-          </w:rPr>
-          <m:t>O(m+n)</m:t>
-        </m:r>
-      </m:oMath>
-      <w:r>
-        <w:rPr>
-          <w:rFonts w:ascii="Cambria Math" w:hAnsi="Cambria Math"/>
-        </w:rPr>
-        <w:t xml:space="preserve">. Then we compute </w:t>
-      </w:r>
-      <w:r>
-        <w:rPr>
-          <w:rFonts w:ascii="Cambria Math" w:hAnsi="Cambria Math"/>
-        </w:rPr>
-        <w:t>count</w:t>
-      </w:r>
-      <w:r>
-        <w:rPr>
-          <w:rFonts w:ascii="Cambria Math" w:hAnsi="Cambria Math"/>
-        </w:rPr>
         <w:t xml:space="preserve"> </w:t>
       </w:r>
       <w:r>
         <w:rPr>
           <w:rFonts w:ascii="Cambria Math" w:hAnsi="Cambria Math"/>
         </w:rPr>
-        <w:t xml:space="preserve">for each of the nodes, which will take at most the degree of the node steps. Using a degree-centric approach, the total sum of degrees in the graph is </w:t>
-      </w:r>
-      <m:oMath>
-        <m:r>
-          <w:rPr>
-            <w:rFonts w:ascii="Cambria Math" w:hAnsi="Cambria Math"/>
-          </w:rPr>
-          <m:t>O(m)</m:t>
-        </m:r>
-      </m:oMath>
-      <w:r>
-        <w:rPr>
-          <w:rFonts w:ascii="Cambria Math" w:eastAsiaTheme="minorEastAsia" w:hAnsi="Cambria Math"/>
-        </w:rPr>
-        <w:t xml:space="preserve">, so the runtime of the algorithm is </w:t>
-      </w:r>
-      <m:oMath>
-        <m:r>
-          <w:rPr>
-            <w:rFonts w:ascii="Cambria Math" w:eastAsiaTheme="minorEastAsia" w:hAnsi="Cambria Math"/>
-          </w:rPr>
-          <m:t>O(m+n)</m:t>
-        </m:r>
-      </m:oMath>
-      <w:r>
-        <w:rPr>
-          <w:rFonts w:ascii="Cambria Math" w:eastAsiaTheme="minorEastAsia" w:hAnsi="Cambria Math"/>
-        </w:rPr>
-        <w:t>.</w:t>
-      </w:r>
-    </w:p>
-    <w:p>
-      <w:pPr>
-        <w:spacing w:line="276" w:lineRule="auto"/>
-        <w:rPr>
-          <w:rFonts w:ascii="Cambria Math" w:hAnsi="Cambria Math"/>
-        </w:rPr>
-      </w:pPr>
-    </w:p>
-    <w:p>
-      <w:pPr>
-        <w:spacing w:line="276" w:lineRule="auto"/>
-        <w:rPr>
-          <w:rFonts w:ascii="Cambria Math" w:hAnsi="Cambria Math"/>
-        </w:rPr>
-      </w:pPr>
-      <w:r>
-        <w:rPr>
-          <w:rFonts w:ascii="Cambria Math" w:hAnsi="Cambria Math"/>
-        </w:rPr>
-        <w:t>2. Exercise 6 on page 108</w:t>
-      </w:r>
-    </w:p>
-    <w:p>
-      <w:pPr>
-        <w:spacing w:line="276" w:lineRule="auto"/>
-        <w:rPr>
-          <w:rFonts w:ascii="Cambria Math" w:hAnsi="Cambria Math"/>
-        </w:rPr>
-      </w:pPr>
-      <w:r>
-        <w:rPr>
-          <w:rFonts w:ascii="Cambria Math" w:hAnsi="Cambria Math"/>
-        </w:rPr>
-        <w:t xml:space="preserve">We will prove that </w:t>
-      </w:r>
-      <m:oMath>
-        <m:r>
-          <w:rPr>
-            <w:rFonts w:ascii="Cambria Math" w:hAnsi="Cambria Math"/>
-          </w:rPr>
-          <m:t>G</m:t>
-        </m:r>
-      </m:oMath>
-      <w:r>
-        <w:rPr>
-          <w:rFonts w:ascii="Cambria Math" w:hAnsi="Cambria Math"/>
-        </w:rPr>
-        <w:t xml:space="preserve"> must be a tree by contradiction. Assume G is not a tree, meaning there is an arbitrary edge e, from </w:t>
+        <w:t>is the sum of all</w:t>
+      </w:r>
+      <w:bookmarkStart w:id="0" w:name="_GoBack"/>
+      <w:bookmarkEnd w:id="0"/>
+      <w:r>
+        <w:rPr>
+          <w:rFonts w:ascii="Cambria Math" w:hAnsi="Cambria Math"/>
+        </w:rPr>
+        <w:t xml:space="preserve"> nodes in layer </w:t>
       </w:r>
       <m:oMath>
         <m:sSub>
@@ -623,7 +513,7 @@
               <w:rPr>
                 <w:rFonts w:ascii="Cambria Math" w:hAnsi="Cambria Math"/>
               </w:rPr>
-              <m:t>n</m:t>
+              <m:t>L</m:t>
             </m:r>
           </m:e>
           <m:sub>
@@ -631,16 +521,160 @@
               <w:rPr>
                 <w:rFonts w:ascii="Cambria Math" w:hAnsi="Cambria Math"/>
               </w:rPr>
-              <m:t>i</m:t>
+              <m:t>i-1</m:t>
             </m:r>
           </m:sub>
         </m:sSub>
-      </m:oMath>
-      <w:r>
-        <w:rPr>
-          <w:rFonts w:ascii="Cambria Math" w:hAnsi="Cambria Math"/>
-        </w:rPr>
-        <w:t xml:space="preserve"> to </w:t>
+        <m:r>
+          <w:rPr>
+            <w:rFonts w:ascii="Cambria Math" w:hAnsi="Cambria Math"/>
+          </w:rPr>
+          <m:t xml:space="preserve"> </m:t>
+        </m:r>
+      </m:oMath>
+      <w:r>
+        <w:rPr>
+          <w:rFonts w:ascii="Cambria Math" w:hAnsi="Cambria Math"/>
+        </w:rPr>
+        <w:t xml:space="preserve">with an edge to </w:t>
+      </w:r>
+      <m:oMath>
+        <m:r>
+          <w:rPr>
+            <w:rFonts w:ascii="Cambria Math" w:hAnsi="Cambria Math"/>
+          </w:rPr>
+          <m:t>w</m:t>
+        </m:r>
+      </m:oMath>
+      <w:r>
+        <w:rPr>
+          <w:rFonts w:ascii="Cambria Math" w:hAnsi="Cambria Math"/>
+        </w:rPr>
+        <w:t xml:space="preserve">. </w:t>
+      </w:r>
+    </w:p>
+    <w:p>
+      <w:pPr>
+        <w:spacing w:line="276" w:lineRule="auto"/>
+        <w:rPr>
+          <w:rFonts w:ascii="Cambria Math" w:eastAsiaTheme="minorEastAsia" w:hAnsi="Cambria Math"/>
+        </w:rPr>
+      </w:pPr>
+      <w:r>
+        <w:rPr>
+          <w:rFonts w:ascii="Cambria Math" w:hAnsi="Cambria Math"/>
+        </w:rPr>
+        <w:t xml:space="preserve">The BFS from vertex v takes time </w:t>
+      </w:r>
+      <m:oMath>
+        <m:r>
+          <w:rPr>
+            <w:rFonts w:ascii="Cambria Math" w:eastAsiaTheme="minorEastAsia" w:hAnsi="Cambria Math"/>
+          </w:rPr>
+          <m:t>O(m+n)</m:t>
+        </m:r>
+      </m:oMath>
+      <w:r>
+        <w:rPr>
+          <w:rFonts w:ascii="Cambria Math" w:hAnsi="Cambria Math"/>
+        </w:rPr>
+        <w:t xml:space="preserve">. Then we compute </w:t>
+      </w:r>
+      <w:r>
+        <w:rPr>
+          <w:rFonts w:ascii="Cambria Math" w:hAnsi="Cambria Math"/>
+        </w:rPr>
+        <w:t>count</w:t>
+      </w:r>
+      <w:r>
+        <w:rPr>
+          <w:rFonts w:ascii="Cambria Math" w:hAnsi="Cambria Math"/>
+        </w:rPr>
+        <w:t xml:space="preserve"> </w:t>
+      </w:r>
+      <w:r>
+        <w:rPr>
+          <w:rFonts w:ascii="Cambria Math" w:hAnsi="Cambria Math"/>
+        </w:rPr>
+        <w:t xml:space="preserve">for each of the nodes, which will take at most the degree of the node. Using a degree-centric approach, the total sum of degrees in the graph is </w:t>
+      </w:r>
+      <m:oMath>
+        <m:r>
+          <w:rPr>
+            <w:rFonts w:ascii="Cambria Math" w:hAnsi="Cambria Math"/>
+          </w:rPr>
+          <m:t>O(m)</m:t>
+        </m:r>
+      </m:oMath>
+      <w:r>
+        <w:rPr>
+          <w:rFonts w:ascii="Cambria Math" w:eastAsiaTheme="minorEastAsia" w:hAnsi="Cambria Math"/>
+        </w:rPr>
+        <w:t xml:space="preserve">, so the runtime of the algorithm is </w:t>
+      </w:r>
+      <m:oMath>
+        <m:r>
+          <w:rPr>
+            <w:rFonts w:ascii="Cambria Math" w:eastAsiaTheme="minorEastAsia" w:hAnsi="Cambria Math"/>
+          </w:rPr>
+          <m:t>O(m+n)</m:t>
+        </m:r>
+      </m:oMath>
+      <w:r>
+        <w:rPr>
+          <w:rFonts w:ascii="Cambria Math" w:eastAsiaTheme="minorEastAsia" w:hAnsi="Cambria Math"/>
+        </w:rPr>
+        <w:t>.</w:t>
+      </w:r>
+    </w:p>
+    <w:p>
+      <w:pPr>
+        <w:spacing w:line="276" w:lineRule="auto"/>
+        <w:rPr>
+          <w:rFonts w:ascii="Cambria Math" w:hAnsi="Cambria Math"/>
+        </w:rPr>
+      </w:pPr>
+    </w:p>
+    <w:p>
+      <w:pPr>
+        <w:spacing w:line="276" w:lineRule="auto"/>
+        <w:rPr>
+          <w:rFonts w:ascii="Cambria Math" w:hAnsi="Cambria Math"/>
+        </w:rPr>
+      </w:pPr>
+      <w:r>
+        <w:rPr>
+          <w:rFonts w:ascii="Cambria Math" w:hAnsi="Cambria Math"/>
+        </w:rPr>
+        <w:t>2. Exercise 6 on page 108</w:t>
+      </w:r>
+    </w:p>
+    <w:p>
+      <w:pPr>
+        <w:spacing w:line="276" w:lineRule="auto"/>
+        <w:rPr>
+          <w:rFonts w:ascii="Cambria Math" w:hAnsi="Cambria Math"/>
+        </w:rPr>
+      </w:pPr>
+      <w:r>
+        <w:rPr>
+          <w:rFonts w:ascii="Cambria Math" w:hAnsi="Cambria Math"/>
+        </w:rPr>
+        <w:t xml:space="preserve">We will prove that </w:t>
+      </w:r>
+      <m:oMath>
+        <m:r>
+          <w:rPr>
+            <w:rFonts w:ascii="Cambria Math" w:hAnsi="Cambria Math"/>
+          </w:rPr>
+          <m:t>G</m:t>
+        </m:r>
+      </m:oMath>
+      <w:r>
+        <w:rPr>
+          <w:rFonts w:ascii="Cambria Math" w:hAnsi="Cambria Math"/>
+        </w:rPr>
+        <w:t xml:space="preserve"> must be a tree by contradiction. Assume G is not a tree, meaning there is an arbitrary edge e, from </w:t>
       </w:r>
       <m:oMath>
         <m:sSub>
@@ -665,44 +699,16 @@
               <w:rPr>
                 <w:rFonts w:ascii="Cambria Math" w:hAnsi="Cambria Math"/>
               </w:rPr>
-              <m:t>j</m:t>
+              <m:t>i</m:t>
             </m:r>
           </m:sub>
         </m:sSub>
       </m:oMath>
       <w:r>
         <w:rPr>
-          <w:rFonts w:ascii="Cambria Math" w:eastAsiaTheme="minorEastAsia" w:hAnsi="Cambria Math"/>
-        </w:rPr>
-        <w:t xml:space="preserve"> for </w:t>
-      </w:r>
-      <m:oMath>
-        <m:r>
-          <w:rPr>
-            <w:rFonts w:ascii="Cambria Math" w:hAnsi="Cambria Math"/>
-          </w:rPr>
-          <m:t>i≠j</m:t>
-        </m:r>
-      </m:oMath>
-      <w:r>
-        <w:rPr>
-          <w:rFonts w:ascii="Cambria Math" w:hAnsi="Cambria Math"/>
-        </w:rPr>
-        <w:t xml:space="preserve">, that is not contained in the BFS/DFS tree </w:t>
-      </w:r>
-      <m:oMath>
-        <m:r>
-          <w:rPr>
-            <w:rFonts w:ascii="Cambria Math" w:hAnsi="Cambria Math"/>
-          </w:rPr>
-          <m:t>T</m:t>
-        </m:r>
-      </m:oMath>
-      <w:r>
-        <w:rPr>
-          <w:rFonts w:ascii="Cambria Math" w:hAnsi="Cambria Math"/>
-        </w:rPr>
-        <w:t xml:space="preserve">. Assume that </w:t>
+          <w:rFonts w:ascii="Cambria Math" w:hAnsi="Cambria Math"/>
+        </w:rPr>
+        <w:t xml:space="preserve"> to </w:t>
       </w:r>
       <m:oMath>
         <m:sSub>
@@ -727,22 +733,44 @@
               <w:rPr>
                 <w:rFonts w:ascii="Cambria Math" w:hAnsi="Cambria Math"/>
               </w:rPr>
-              <m:t>i</m:t>
+              <m:t>j</m:t>
             </m:r>
           </m:sub>
         </m:sSub>
-        <m:r>
-          <w:rPr>
-            <w:rFonts w:ascii="Cambria Math" w:hAnsi="Cambria Math"/>
-          </w:rPr>
-          <m:t xml:space="preserve"> </m:t>
-        </m:r>
-      </m:oMath>
-      <w:r>
-        <w:rPr>
-          <w:rFonts w:ascii="Cambria Math" w:hAnsi="Cambria Math"/>
-        </w:rPr>
-        <w:t xml:space="preserve">is </w:t>
+      </m:oMath>
+      <w:r>
+        <w:rPr>
+          <w:rFonts w:ascii="Cambria Math" w:eastAsiaTheme="minorEastAsia" w:hAnsi="Cambria Math"/>
+        </w:rPr>
+        <w:t xml:space="preserve"> for </w:t>
+      </w:r>
+      <m:oMath>
+        <m:r>
+          <w:rPr>
+            <w:rFonts w:ascii="Cambria Math" w:hAnsi="Cambria Math"/>
+          </w:rPr>
+          <m:t>i≠j</m:t>
+        </m:r>
+      </m:oMath>
+      <w:r>
+        <w:rPr>
+          <w:rFonts w:ascii="Cambria Math" w:hAnsi="Cambria Math"/>
+        </w:rPr>
+        <w:t xml:space="preserve">, that is not contained in the BFS/DFS tree </w:t>
+      </w:r>
+      <m:oMath>
+        <m:r>
+          <w:rPr>
+            <w:rFonts w:ascii="Cambria Math" w:hAnsi="Cambria Math"/>
+          </w:rPr>
+          <m:t>T</m:t>
+        </m:r>
+      </m:oMath>
+      <w:r>
+        <w:rPr>
+          <w:rFonts w:ascii="Cambria Math" w:hAnsi="Cambria Math"/>
+        </w:rPr>
+        <w:t xml:space="preserve">. Assume that </w:t>
       </w:r>
       <m:oMath>
         <m:sSub>
@@ -767,50 +795,22 @@
               <w:rPr>
                 <w:rFonts w:ascii="Cambria Math" w:hAnsi="Cambria Math"/>
               </w:rPr>
-              <m:t>j</m:t>
+              <m:t>i</m:t>
             </m:r>
           </m:sub>
         </m:sSub>
-      </m:oMath>
-      <w:r>
-        <w:rPr>
-          <w:rFonts w:ascii="Cambria Math" w:hAnsi="Cambria Math"/>
-        </w:rPr>
-        <w:t>’s parent in the tree</w:t>
-      </w:r>
-      <w:r>
-        <w:rPr>
-          <w:rFonts w:ascii="Cambria Math" w:eastAsiaTheme="minorEastAsia" w:hAnsi="Cambria Math"/>
-        </w:rPr>
-        <w:t xml:space="preserve"> </w:t>
-      </w:r>
-      <m:oMath>
-        <m:r>
-          <w:rPr>
-            <w:rFonts w:ascii="Cambria Math" w:hAnsi="Cambria Math"/>
-          </w:rPr>
-          <m:t>T</m:t>
-        </m:r>
-      </m:oMath>
-      <w:r>
-        <w:rPr>
-          <w:rFonts w:ascii="Cambria Math" w:hAnsi="Cambria Math"/>
-        </w:rPr>
-        <w:t xml:space="preserve">. </w:t>
-      </w:r>
-    </w:p>
-    <w:p>
-      <w:pPr>
-        <w:spacing w:line="276" w:lineRule="auto"/>
-        <w:rPr>
-          <w:rFonts w:ascii="Cambria Math" w:hAnsi="Cambria Math"/>
-        </w:rPr>
-      </w:pPr>
-      <w:r>
-        <w:rPr>
-          <w:rFonts w:ascii="Cambria Math" w:hAnsi="Cambria Math"/>
-        </w:rPr>
-        <w:t xml:space="preserve">In the BFS tree, since </w:t>
+        <m:r>
+          <w:rPr>
+            <w:rFonts w:ascii="Cambria Math" w:hAnsi="Cambria Math"/>
+          </w:rPr>
+          <m:t xml:space="preserve"> </m:t>
+        </m:r>
+      </m:oMath>
+      <w:r>
+        <w:rPr>
+          <w:rFonts w:ascii="Cambria Math" w:hAnsi="Cambria Math"/>
+        </w:rPr>
+        <w:t xml:space="preserve">is </w:t>
       </w:r>
       <m:oMath>
         <m:sSub>
@@ -835,22 +835,50 @@
               <w:rPr>
                 <w:rFonts w:ascii="Cambria Math" w:hAnsi="Cambria Math"/>
               </w:rPr>
-              <m:t>i</m:t>
+              <m:t>j</m:t>
             </m:r>
           </m:sub>
         </m:sSub>
-        <m:r>
-          <w:rPr>
-            <w:rFonts w:ascii="Cambria Math" w:hAnsi="Cambria Math"/>
-          </w:rPr>
-          <m:t xml:space="preserve"> </m:t>
-        </m:r>
-      </m:oMath>
-      <w:r>
-        <w:rPr>
-          <w:rFonts w:ascii="Cambria Math" w:hAnsi="Cambria Math"/>
-        </w:rPr>
-        <w:t xml:space="preserve">and </w:t>
+      </m:oMath>
+      <w:r>
+        <w:rPr>
+          <w:rFonts w:ascii="Cambria Math" w:hAnsi="Cambria Math"/>
+        </w:rPr>
+        <w:t>’s parent in the tree</w:t>
+      </w:r>
+      <w:r>
+        <w:rPr>
+          <w:rFonts w:ascii="Cambria Math" w:eastAsiaTheme="minorEastAsia" w:hAnsi="Cambria Math"/>
+        </w:rPr>
+        <w:t xml:space="preserve"> </w:t>
+      </w:r>
+      <m:oMath>
+        <m:r>
+          <w:rPr>
+            <w:rFonts w:ascii="Cambria Math" w:hAnsi="Cambria Math"/>
+          </w:rPr>
+          <m:t>T</m:t>
+        </m:r>
+      </m:oMath>
+      <w:r>
+        <w:rPr>
+          <w:rFonts w:ascii="Cambria Math" w:hAnsi="Cambria Math"/>
+        </w:rPr>
+        <w:t xml:space="preserve">. </w:t>
+      </w:r>
+    </w:p>
+    <w:p>
+      <w:pPr>
+        <w:spacing w:line="276" w:lineRule="auto"/>
+        <w:rPr>
+          <w:rFonts w:ascii="Cambria Math" w:hAnsi="Cambria Math"/>
+        </w:rPr>
+      </w:pPr>
+      <w:r>
+        <w:rPr>
+          <w:rFonts w:ascii="Cambria Math" w:hAnsi="Cambria Math"/>
+        </w:rPr>
+        <w:t xml:space="preserve">In the BFS tree, since </w:t>
       </w:r>
       <m:oMath>
         <m:sSub>
@@ -875,16 +903,22 @@
               <w:rPr>
                 <w:rFonts w:ascii="Cambria Math" w:hAnsi="Cambria Math"/>
               </w:rPr>
-              <m:t>j</m:t>
+              <m:t>i</m:t>
             </m:r>
           </m:sub>
         </m:sSub>
-      </m:oMath>
-      <w:r>
-        <w:rPr>
-          <w:rFonts w:ascii="Cambria Math" w:hAnsi="Cambria Math"/>
-        </w:rPr>
-        <w:t xml:space="preserve">’s distance from the root u can differ by at most one. However, in the DFS tree, if </w:t>
+        <m:r>
+          <w:rPr>
+            <w:rFonts w:ascii="Cambria Math" w:hAnsi="Cambria Math"/>
+          </w:rPr>
+          <m:t xml:space="preserve"> </m:t>
+        </m:r>
+      </m:oMath>
+      <w:r>
+        <w:rPr>
+          <w:rFonts w:ascii="Cambria Math" w:hAnsi="Cambria Math"/>
+        </w:rPr>
+        <w:t xml:space="preserve">and </w:t>
       </w:r>
       <m:oMath>
         <m:sSub>
@@ -909,22 +943,16 @@
               <w:rPr>
                 <w:rFonts w:ascii="Cambria Math" w:hAnsi="Cambria Math"/>
               </w:rPr>
-              <m:t>i</m:t>
+              <m:t>j</m:t>
             </m:r>
           </m:sub>
         </m:sSub>
-        <m:r>
-          <w:rPr>
-            <w:rFonts w:ascii="Cambria Math" w:hAnsi="Cambria Math"/>
-          </w:rPr>
-          <m:t xml:space="preserve"> </m:t>
-        </m:r>
-      </m:oMath>
-      <w:r>
-        <w:rPr>
-          <w:rFonts w:ascii="Cambria Math" w:hAnsi="Cambria Math"/>
-        </w:rPr>
-        <w:t xml:space="preserve">is </w:t>
+      </m:oMath>
+      <w:r>
+        <w:rPr>
+          <w:rFonts w:ascii="Cambria Math" w:hAnsi="Cambria Math"/>
+        </w:rPr>
+        <w:t xml:space="preserve">’s distance from the root u can differ by at most one. However, in the DFS tree, if </w:t>
       </w:r>
       <m:oMath>
         <m:sSub>
@@ -949,22 +977,22 @@
               <w:rPr>
                 <w:rFonts w:ascii="Cambria Math" w:hAnsi="Cambria Math"/>
               </w:rPr>
-              <m:t>j</m:t>
+              <m:t>i</m:t>
             </m:r>
           </m:sub>
         </m:sSub>
-      </m:oMath>
-      <w:r>
-        <w:rPr>
-          <w:rFonts w:ascii="Cambria Math" w:eastAsiaTheme="minorEastAsia" w:hAnsi="Cambria Math"/>
-        </w:rPr>
-        <w:t>’</w:t>
-      </w:r>
-      <w:r>
-        <w:rPr>
-          <w:rFonts w:ascii="Cambria Math" w:hAnsi="Cambria Math"/>
-        </w:rPr>
-        <w:t xml:space="preserve">s parent, then the distance </w:t>
+        <m:r>
+          <w:rPr>
+            <w:rFonts w:ascii="Cambria Math" w:hAnsi="Cambria Math"/>
+          </w:rPr>
+          <m:t xml:space="preserve"> </m:t>
+        </m:r>
+      </m:oMath>
+      <w:r>
+        <w:rPr>
+          <w:rFonts w:ascii="Cambria Math" w:hAnsi="Cambria Math"/>
+        </w:rPr>
+        <w:t xml:space="preserve">is </w:t>
       </w:r>
       <m:oMath>
         <m:sSub>
@@ -981,12 +1009,6 @@
               <w:rPr>
                 <w:rFonts w:ascii="Cambria Math" w:hAnsi="Cambria Math"/>
               </w:rPr>
-              <m:t>u-</m:t>
-            </m:r>
-            <m:r>
-              <w:rPr>
-                <w:rFonts w:ascii="Cambria Math" w:hAnsi="Cambria Math"/>
-              </w:rPr>
               <m:t>n</m:t>
             </m:r>
           </m:e>
@@ -1002,9 +1024,15 @@
       </m:oMath>
       <w:r>
         <w:rPr>
-          <w:rFonts w:ascii="Cambria Math" w:hAnsi="Cambria Math"/>
-        </w:rPr>
-        <w:t xml:space="preserve"> must be one more than </w:t>
+          <w:rFonts w:ascii="Cambria Math" w:eastAsiaTheme="minorEastAsia" w:hAnsi="Cambria Math"/>
+        </w:rPr>
+        <w:t>’</w:t>
+      </w:r>
+      <w:r>
+        <w:rPr>
+          <w:rFonts w:ascii="Cambria Math" w:hAnsi="Cambria Math"/>
+        </w:rPr>
+        <w:t xml:space="preserve">s parent, then the distance </w:t>
       </w:r>
       <m:oMath>
         <m:sSub>
@@ -1035,6 +1063,46 @@
               <w:rPr>
                 <w:rFonts w:ascii="Cambria Math" w:hAnsi="Cambria Math"/>
               </w:rPr>
+              <m:t>j</m:t>
+            </m:r>
+          </m:sub>
+        </m:sSub>
+      </m:oMath>
+      <w:r>
+        <w:rPr>
+          <w:rFonts w:ascii="Cambria Math" w:hAnsi="Cambria Math"/>
+        </w:rPr>
+        <w:t xml:space="preserve"> must be one more than </w:t>
+      </w:r>
+      <m:oMath>
+        <m:sSub>
+          <m:sSubPr>
+            <m:ctrlPr>
+              <w:rPr>
+                <w:rFonts w:ascii="Cambria Math" w:hAnsi="Cambria Math"/>
+                <w:i/>
+              </w:rPr>
+            </m:ctrlPr>
+          </m:sSubPr>
+          <m:e>
+            <m:r>
+              <w:rPr>
+                <w:rFonts w:ascii="Cambria Math" w:hAnsi="Cambria Math"/>
+              </w:rPr>
+              <m:t>u-</m:t>
+            </m:r>
+            <m:r>
+              <w:rPr>
+                <w:rFonts w:ascii="Cambria Math" w:hAnsi="Cambria Math"/>
+              </w:rPr>
+              <m:t>n</m:t>
+            </m:r>
+          </m:e>
+          <m:sub>
+            <m:r>
+              <w:rPr>
+                <w:rFonts w:ascii="Cambria Math" w:hAnsi="Cambria Math"/>
+              </w:rPr>
               <m:t>i</m:t>
             </m:r>
           </m:sub>
@@ -1436,7 +1504,6 @@
         <w:rPr>
           <w:rFonts w:ascii="Cambria Math" w:hAnsi="Cambria Math"/>
         </w:rPr>
-        <w:lastRenderedPageBreak/>
         <w:t xml:space="preserve">we have </w:t>
       </w:r>
       <m:oMath>
@@ -1641,7 +1708,14 @@
         <w:rPr>
           <w:rFonts w:ascii="Cambria Math" w:hAnsi="Cambria Math"/>
         </w:rPr>
-        <w:t xml:space="preserve">comes from the fact that we must also add node </w:t>
+        <w:t xml:space="preserve">comes from the fact that we must </w:t>
+      </w:r>
+      <w:r>
+        <w:rPr>
+          <w:rFonts w:ascii="Cambria Math" w:hAnsi="Cambria Math"/>
+        </w:rPr>
+        <w:lastRenderedPageBreak/>
+        <w:t xml:space="preserve">also add node </w:t>
       </w:r>
       <m:oMath>
         <m:r>
@@ -3069,7 +3143,6 @@
           <w:rPr>
             <w:rFonts w:ascii="Cambria Math" w:hAnsi="Cambria Math"/>
           </w:rPr>
-          <w:lastRenderedPageBreak/>
           <m:t>b</m:t>
         </m:r>
       </m:oMath>
@@ -3091,6 +3164,7 @@
         <w:rPr>
           <w:rFonts w:ascii="Cambria Math" w:hAnsi="Cambria Math"/>
         </w:rPr>
+        <w:lastRenderedPageBreak/>
         <w:t xml:space="preserve">This algorithm runs in </w:t>
       </w:r>
       <m:oMath>
@@ -3161,8 +3235,6 @@
           <w:rFonts w:ascii="Cambria Math" w:hAnsi="Cambria Math"/>
         </w:rPr>
       </w:pPr>
-      <w:bookmarkStart w:id="0" w:name="_GoBack"/>
-      <w:bookmarkEnd w:id="0"/>
     </w:p>
     <w:p>
       <w:pPr>

</xml_diff>